<commit_message>
issues related in credit Note And Paybill printing
Former-commit-id: e0df5e72aa905597c74937b7e0257b4f63e81010
</commit_message>
<xml_diff>
--- a/templetes/CreditDocx.docx
+++ b/templetes/CreditDocx.docx
@@ -5,12 +5,12 @@
     <w:tbl>
       <w:tblPr>
         <w:tblStyle w:val="TableGrid"/>
-        <w:tblW w:w="0" w:type="auto"/>
+        <w:tblW w:w="9828" w:type="dxa"/>
         <w:tblLook w:val="04A0"/>
       </w:tblPr>
       <w:tblGrid>
         <w:gridCol w:w="7848"/>
-        <w:gridCol w:w="1728"/>
+        <w:gridCol w:w="1980"/>
       </w:tblGrid>
       <w:tr>
         <w:tc>
@@ -26,7 +26,7 @@
               </w:rPr>
             </w:pPr>
             <w:r>
-              <w:t xml:space="preserve">                                                                    </w:t>
+              <w:t xml:space="preserve">                                                                   </w:t>
             </w:r>
             <w:r>
               <w:rPr>
@@ -34,7 +34,7 @@
                 <w:sz w:val="28"/>
                 <w:szCs w:val="28"/>
               </w:rPr>
-              <w:t xml:space="preserve"> </w:t>
+              <w:t xml:space="preserve">  </w:t>
             </w:r>
             <w:fldSimple w:instr=" MERGEFIELD  ${credit.title}  \* MERGEFORMAT ">
               <w:r>
@@ -51,7 +51,7 @@
         </w:tc>
         <w:tc>
           <w:tcPr>
-            <w:tcW w:w="1728" w:type="dxa"/>
+            <w:tcW w:w="1980" w:type="dxa"/>
           </w:tcPr>
           <w:p>
             <w:r>
@@ -107,19 +107,20 @@
       <w:tblPr>
         <w:tblStyle w:val="TableGrid"/>
         <w:tblW w:w="0" w:type="auto"/>
+        <w:tblInd w:w="198" w:type="dxa"/>
         <w:tblLook w:val="04A0"/>
       </w:tblPr>
       <w:tblGrid>
-        <w:gridCol w:w="4788"/>
-        <w:gridCol w:w="4788"/>
+        <w:gridCol w:w="4892"/>
+        <w:gridCol w:w="4332"/>
       </w:tblGrid>
       <w:tr>
         <w:trPr>
-          <w:trHeight w:val="135"/>
+          <w:trHeight w:val="1276"/>
         </w:trPr>
         <w:tc>
           <w:tcPr>
-            <w:tcW w:w="4788" w:type="dxa"/>
+            <w:tcW w:w="4892" w:type="dxa"/>
           </w:tcPr>
           <w:p>
             <w:pPr>
@@ -132,10 +133,123 @@
               <w:rPr>
                 <w:b/>
               </w:rPr>
-              <w:t>Credit To</w:t>
-            </w:r>
-          </w:p>
-          <w:p>
+              <w:t>Credi</w:t>
+            </w:r>
+            <w:r>
+              <w:rPr>
+                <w:b/>
+              </w:rPr>
+              <w:t>t To</w:t>
+            </w:r>
+          </w:p>
+          <w:p>
+            <w:fldSimple w:instr=" MERGEFIELD  $credit.billTo.address1  \* MERGEFORMAT ">
+              <w:r>
+                <w:rPr>
+                  <w:noProof/>
+                </w:rPr>
+                <w:t>«$credit.billTo.address1»</w:t>
+              </w:r>
+            </w:fldSimple>
+          </w:p>
+          <w:p>
+            <w:fldSimple w:instr=" MERGEFIELD  $credit.billTo.street  \* MERGEFORMAT ">
+              <w:r>
+                <w:rPr>
+                  <w:noProof/>
+                </w:rPr>
+                <w:t>«$credit.billTo.street»</w:t>
+              </w:r>
+            </w:fldSimple>
+          </w:p>
+          <w:p>
+            <w:fldSimple w:instr=" MERGEFIELD  $credit.billTo.city  \* MERGEFORMAT ">
+              <w:r>
+                <w:rPr>
+                  <w:noProof/>
+                </w:rPr>
+                <w:t>«$credit.billTo.city»</w:t>
+              </w:r>
+            </w:fldSimple>
+          </w:p>
+          <w:p>
+            <w:fldSimple w:instr=" MERGEFIELD  $credit.billTo.stateOrProvinence  \* MERGEFORMAT ">
+              <w:r>
+                <w:rPr>
+                  <w:noProof/>
+                </w:rPr>
+                <w:t>«$credit.billTo.stateOrProvinence»</w:t>
+              </w:r>
+            </w:fldSimple>
+          </w:p>
+          <w:p>
+            <w:fldSimple w:instr=" MERGEFIELD  $credit.billTo.zipOrPostalCode  \* MERGEFORMAT ">
+              <w:r>
+                <w:rPr>
+                  <w:noProof/>
+                </w:rPr>
+                <w:t>«$credit.billTo.zipOrPostalCode»</w:t>
+              </w:r>
+            </w:fldSimple>
+          </w:p>
+          <w:p>
+            <w:fldSimple w:instr=" MERGEFIELD  $credit.billTo.countryOrRegion  \* MERGEFORMAT ">
+              <w:r>
+                <w:rPr>
+                  <w:noProof/>
+                </w:rPr>
+                <w:t>«$credit.billTo.countryOrRegion»</w:t>
+              </w:r>
+            </w:fldSimple>
+          </w:p>
+        </w:tc>
+        <w:tc>
+          <w:tcPr>
+            <w:tcW w:w="4332" w:type="dxa"/>
+          </w:tcPr>
+          <w:p>
+            <w:r>
+              <w:t xml:space="preserve">Credit Note No.        </w:t>
+            </w:r>
+            <w:fldSimple w:instr=" MERGEFIELD  $credit.creditNoteNumber  \* MERGEFORMAT ">
+              <w:r>
+                <w:rPr>
+                  <w:noProof/>
+                </w:rPr>
+                <w:t>«${credit.creditNoteNumber}»</w:t>
+              </w:r>
+            </w:fldSimple>
+          </w:p>
+          <w:p>
+            <w:r>
+              <w:t xml:space="preserve">Credit  Note Date     </w:t>
+            </w:r>
+            <w:fldSimple w:instr=" MERGEFIELD  ${credit.creditNoteDate}  \* MERGEFORMAT ">
+              <w:r>
+                <w:rPr>
+                  <w:noProof/>
+                </w:rPr>
+                <w:t>«${credit.creditNoteDate}»</w:t>
+              </w:r>
+            </w:fldSimple>
+          </w:p>
+          <w:p>
+            <w:r>
+              <w:t xml:space="preserve">Currency                     </w:t>
+            </w:r>
+            <w:fldSimple w:instr=" MERGEFIELD  $credit.currency  \* MERGEFORMAT ">
+              <w:r>
+                <w:rPr>
+                  <w:noProof/>
+                </w:rPr>
+                <w:t>«${credit.currency}»</w:t>
+              </w:r>
+            </w:fldSimple>
+          </w:p>
+          <w:p>
+            <w:r>
+              <w:t xml:space="preserve">Name                       </w:t>
+            </w:r>
             <w:fldSimple w:instr=" MERGEFIELD  ${credit.customerName}  \* MERGEFORMAT ">
               <w:r>
                 <w:rPr>
@@ -145,129 +259,6 @@
               </w:r>
             </w:fldSimple>
           </w:p>
-          <w:p>
-            <w:fldSimple w:instr=" MERGEFIELD  ${credit.billTo.address1}  \* MERGEFORMAT ">
-              <w:r>
-                <w:rPr>
-                  <w:noProof/>
-                </w:rPr>
-                <w:t>«${credit.billTo.address1}»</w:t>
-              </w:r>
-            </w:fldSimple>
-          </w:p>
-          <w:p>
-            <w:fldSimple w:instr=" MERGEFIELD  ${credit.billTo.street}  \* MERGEFORMAT ">
-              <w:r>
-                <w:rPr>
-                  <w:noProof/>
-                </w:rPr>
-                <w:t>«${credit.billTo.street}»</w:t>
-              </w:r>
-            </w:fldSimple>
-          </w:p>
-          <w:p>
-            <w:fldSimple w:instr=" MERGEFIELD  ${credit.billTo.city}  \* MERGEFORMAT ">
-              <w:r>
-                <w:rPr>
-                  <w:noProof/>
-                </w:rPr>
-                <w:t>«${credit.billTo.city}»</w:t>
-              </w:r>
-            </w:fldSimple>
-          </w:p>
-          <w:p>
-            <w:fldSimple w:instr=" MERGEFIELD  ${credit.billTo.stateOrProvinence}  \* MERGEFORMAT ">
-              <w:r>
-                <w:rPr>
-                  <w:noProof/>
-                </w:rPr>
-                <w:t>«${credit.billTo.stateOrProvinence}»</w:t>
-              </w:r>
-            </w:fldSimple>
-          </w:p>
-          <w:p>
-            <w:fldSimple w:instr=" MERGEFIELD  ${credit.billTo.zipOrPostalCode}  \* MERGEFORMAT ">
-              <w:r>
-                <w:rPr>
-                  <w:noProof/>
-                </w:rPr>
-                <w:t>«${credit.billTo.zipOrPostalCode}»</w:t>
-              </w:r>
-            </w:fldSimple>
-          </w:p>
-          <w:p>
-            <w:fldSimple w:instr=" MERGEFIELD  ${credit.billTo.countryOrRegion}  \* MERGEFORMAT ">
-              <w:r>
-                <w:rPr>
-                  <w:noProof/>
-                </w:rPr>
-                <w:t>«${credit.billTo.countryOrRegion}»</w:t>
-              </w:r>
-            </w:fldSimple>
-          </w:p>
-        </w:tc>
-        <w:tc>
-          <w:tcPr>
-            <w:tcW w:w="4788" w:type="dxa"/>
-            <w:vMerge w:val="restart"/>
-          </w:tcPr>
-          <w:p>
-            <w:r>
-              <w:t xml:space="preserve">Credit Note Number     </w:t>
-            </w:r>
-            <w:fldSimple w:instr=" MERGEFIELD  $credit.creditNoteNumber  \* MERGEFORMAT ">
-              <w:r>
-                <w:rPr>
-                  <w:noProof/>
-                </w:rPr>
-                <w:t>«${credit.creditNoteNumber}»</w:t>
-              </w:r>
-            </w:fldSimple>
-          </w:p>
-          <w:p>
-            <w:r>
-              <w:t xml:space="preserve">Credit  Note Date         </w:t>
-            </w:r>
-            <w:fldSimple w:instr=" MERGEFIELD  ${credit.creditNoteDate}  \* MERGEFORMAT ">
-              <w:r>
-                <w:rPr>
-                  <w:noProof/>
-                </w:rPr>
-                <w:t>«${credit.creditNoteDate}»</w:t>
-              </w:r>
-            </w:fldSimple>
-          </w:p>
-          <w:p>
-            <w:r>
-              <w:t xml:space="preserve">Currency                         </w:t>
-            </w:r>
-            <w:fldSimple w:instr=" MERGEFIELD  $credit.currency  \* MERGEFORMAT ">
-              <w:r>
-                <w:rPr>
-                  <w:noProof/>
-                </w:rPr>
-                <w:t>«${credit.currency}»</w:t>
-              </w:r>
-            </w:fldSimple>
-          </w:p>
-        </w:tc>
-      </w:tr>
-      <w:tr>
-        <w:trPr>
-          <w:trHeight w:val="135"/>
-        </w:trPr>
-        <w:tc>
-          <w:tcPr>
-            <w:tcW w:w="4788" w:type="dxa"/>
-          </w:tcPr>
-          <w:p/>
-        </w:tc>
-        <w:tc>
-          <w:tcPr>
-            <w:tcW w:w="4788" w:type="dxa"/>
-            <w:vMerge/>
-          </w:tcPr>
-          <w:p/>
         </w:tc>
       </w:tr>
     </w:tbl>
@@ -284,14 +275,13 @@
         <w:tblLook w:val="04A0"/>
       </w:tblPr>
       <w:tblGrid>
-        <w:gridCol w:w="1728"/>
+        <w:gridCol w:w="2088"/>
         <w:gridCol w:w="1530"/>
-        <w:gridCol w:w="990"/>
-        <w:gridCol w:w="1170"/>
-        <w:gridCol w:w="1080"/>
-        <w:gridCol w:w="923"/>
-        <w:gridCol w:w="157"/>
-        <w:gridCol w:w="1080"/>
+        <w:gridCol w:w="810"/>
+        <w:gridCol w:w="1260"/>
+        <w:gridCol w:w="810"/>
+        <w:gridCol w:w="1260"/>
+        <w:gridCol w:w="900"/>
         <w:gridCol w:w="1154"/>
       </w:tblGrid>
       <w:tr>
@@ -300,7 +290,7 @@
         </w:trPr>
         <w:tc>
           <w:tcPr>
-            <w:tcW w:w="1728" w:type="dxa"/>
+            <w:tcW w:w="2088" w:type="dxa"/>
           </w:tcPr>
           <w:p>
             <w:pPr>
@@ -326,7 +316,7 @@
         </w:tc>
         <w:tc>
           <w:tcPr>
-            <w:tcW w:w="990" w:type="dxa"/>
+            <w:tcW w:w="810" w:type="dxa"/>
           </w:tcPr>
           <w:p>
             <w:pPr>
@@ -339,7 +329,7 @@
         </w:tc>
         <w:tc>
           <w:tcPr>
-            <w:tcW w:w="1170" w:type="dxa"/>
+            <w:tcW w:w="1260" w:type="dxa"/>
           </w:tcPr>
           <w:p>
             <w:pPr>
@@ -352,34 +342,41 @@
         </w:tc>
         <w:tc>
           <w:tcPr>
-            <w:tcW w:w="1080" w:type="dxa"/>
+            <w:tcW w:w="810" w:type="dxa"/>
           </w:tcPr>
           <w:p>
             <w:pPr>
               <w:jc w:val="center"/>
             </w:pPr>
             <w:r>
-              <w:t>Discount</w:t>
-            </w:r>
-          </w:p>
-        </w:tc>
-        <w:tc>
-          <w:tcPr>
-            <w:tcW w:w="1080" w:type="dxa"/>
-            <w:gridSpan w:val="2"/>
-          </w:tcPr>
+              <w:t>Disc</w:t>
+            </w:r>
+          </w:p>
           <w:p>
             <w:pPr>
               <w:jc w:val="center"/>
             </w:pPr>
             <w:r>
+              <w:t>%</w:t>
+            </w:r>
+          </w:p>
+        </w:tc>
+        <w:tc>
+          <w:tcPr>
+            <w:tcW w:w="1260" w:type="dxa"/>
+          </w:tcPr>
+          <w:p>
+            <w:pPr>
+              <w:jc w:val="center"/>
+            </w:pPr>
+            <w:r>
               <w:t>Total Price</w:t>
             </w:r>
           </w:p>
         </w:tc>
         <w:tc>
           <w:tcPr>
-            <w:tcW w:w="1080" w:type="dxa"/>
+            <w:tcW w:w="900" w:type="dxa"/>
           </w:tcPr>
           <w:p>
             <w:pPr>
@@ -410,7 +407,7 @@
         </w:trPr>
         <w:tc>
           <w:tcPr>
-            <w:tcW w:w="1728" w:type="dxa"/>
+            <w:tcW w:w="2088" w:type="dxa"/>
           </w:tcPr>
           <w:p>
             <w:fldSimple w:instr=" MERGEFIELD  ${item.name}  \* MERGEFORMAT ">
@@ -441,7 +438,7 @@
         </w:tc>
         <w:tc>
           <w:tcPr>
-            <w:tcW w:w="990" w:type="dxa"/>
+            <w:tcW w:w="810" w:type="dxa"/>
           </w:tcPr>
           <w:p>
             <w:fldSimple w:instr=" MERGEFIELD  ${item.quantity}  \* MERGEFORMAT ">
@@ -456,7 +453,7 @@
         </w:tc>
         <w:tc>
           <w:tcPr>
-            <w:tcW w:w="1170" w:type="dxa"/>
+            <w:tcW w:w="1260" w:type="dxa"/>
           </w:tcPr>
           <w:p>
             <w:fldSimple w:instr=" MERGEFIELD  ${item.itemUnitPrice}  \* MERGEFORMAT ">
@@ -471,7 +468,7 @@
         </w:tc>
         <w:tc>
           <w:tcPr>
-            <w:tcW w:w="1080" w:type="dxa"/>
+            <w:tcW w:w="810" w:type="dxa"/>
           </w:tcPr>
           <w:p>
             <w:fldSimple w:instr=" MERGEFIELD  ${item.discount}  \* MERGEFORMAT ">
@@ -486,8 +483,7 @@
         </w:tc>
         <w:tc>
           <w:tcPr>
-            <w:tcW w:w="1080" w:type="dxa"/>
-            <w:gridSpan w:val="2"/>
+            <w:tcW w:w="1260" w:type="dxa"/>
           </w:tcPr>
           <w:p>
             <w:fldSimple w:instr=" MERGEFIELD  ${item.itemTotalPrice}  \* MERGEFORMAT ">
@@ -502,7 +498,7 @@
         </w:tc>
         <w:tc>
           <w:tcPr>
-            <w:tcW w:w="1080" w:type="dxa"/>
+            <w:tcW w:w="900" w:type="dxa"/>
           </w:tcPr>
           <w:p>
             <w:fldSimple w:instr=" MERGEFIELD  ${item.itemVatRate}  \* MERGEFORMAT ">
@@ -537,7 +533,7 @@
         </w:trPr>
         <w:tc>
           <w:tcPr>
-            <w:tcW w:w="5418" w:type="dxa"/>
+            <w:tcW w:w="5688" w:type="dxa"/>
             <w:gridSpan w:val="4"/>
             <w:vMerge w:val="restart"/>
           </w:tcPr>
@@ -555,7 +551,7 @@
         </w:tc>
         <w:tc>
           <w:tcPr>
-            <w:tcW w:w="2003" w:type="dxa"/>
+            <w:tcW w:w="2070" w:type="dxa"/>
             <w:gridSpan w:val="2"/>
           </w:tcPr>
           <w:p>
@@ -566,8 +562,8 @@
         </w:tc>
         <w:tc>
           <w:tcPr>
-            <w:tcW w:w="2391" w:type="dxa"/>
-            <w:gridSpan w:val="3"/>
+            <w:tcW w:w="2054" w:type="dxa"/>
+            <w:gridSpan w:val="2"/>
           </w:tcPr>
           <w:p>
             <w:fldSimple w:instr=" MERGEFIELD  ${credit.netAmount}  \* MERGEFORMAT ">
@@ -587,7 +583,7 @@
         </w:trPr>
         <w:tc>
           <w:tcPr>
-            <w:tcW w:w="5418" w:type="dxa"/>
+            <w:tcW w:w="5688" w:type="dxa"/>
             <w:gridSpan w:val="4"/>
             <w:vMerge/>
           </w:tcPr>
@@ -595,7 +591,7 @@
         </w:tc>
         <w:tc>
           <w:tcPr>
-            <w:tcW w:w="2003" w:type="dxa"/>
+            <w:tcW w:w="2070" w:type="dxa"/>
             <w:gridSpan w:val="2"/>
           </w:tcPr>
           <w:p>
@@ -606,8 +602,8 @@
         </w:tc>
         <w:tc>
           <w:tcPr>
-            <w:tcW w:w="2391" w:type="dxa"/>
-            <w:gridSpan w:val="3"/>
+            <w:tcW w:w="2054" w:type="dxa"/>
+            <w:gridSpan w:val="2"/>
           </w:tcPr>
           <w:p>
             <w:fldSimple w:instr=" MERGEFIELD  ${credit.taxTotal}  \* MERGEFORMAT ">
@@ -627,7 +623,7 @@
         </w:trPr>
         <w:tc>
           <w:tcPr>
-            <w:tcW w:w="5418" w:type="dxa"/>
+            <w:tcW w:w="5688" w:type="dxa"/>
             <w:gridSpan w:val="4"/>
             <w:vMerge/>
           </w:tcPr>
@@ -635,7 +631,7 @@
         </w:tc>
         <w:tc>
           <w:tcPr>
-            <w:tcW w:w="2003" w:type="dxa"/>
+            <w:tcW w:w="2070" w:type="dxa"/>
             <w:gridSpan w:val="2"/>
           </w:tcPr>
           <w:p>
@@ -646,8 +642,8 @@
         </w:tc>
         <w:tc>
           <w:tcPr>
-            <w:tcW w:w="2391" w:type="dxa"/>
-            <w:gridSpan w:val="3"/>
+            <w:tcW w:w="2054" w:type="dxa"/>
+            <w:gridSpan w:val="2"/>
           </w:tcPr>
           <w:p>
             <w:fldSimple w:instr=" MERGEFIELD  ${credit.total}  \* MERGEFORMAT ">
@@ -670,16 +666,18 @@
     <w:tbl>
       <w:tblPr>
         <w:tblStyle w:val="TableGrid"/>
-        <w:tblW w:w="0" w:type="auto"/>
+        <w:tblW w:w="9828" w:type="dxa"/>
         <w:tblLook w:val="04A0"/>
       </w:tblPr>
       <w:tblGrid>
-        <w:gridCol w:w="9576"/>
+        <w:gridCol w:w="7848"/>
+        <w:gridCol w:w="1980"/>
       </w:tblGrid>
       <w:tr>
         <w:tc>
           <w:tcPr>
-            <w:tcW w:w="9576" w:type="dxa"/>
+            <w:tcW w:w="9828" w:type="dxa"/>
+            <w:gridSpan w:val="2"/>
           </w:tcPr>
           <w:p>
             <w:fldSimple w:instr=" MERGEFIELD  ${credit.adviceTerms}  \* MERGEFORMAT ">
@@ -696,7 +694,8 @@
       <w:tr>
         <w:tc>
           <w:tcPr>
-            <w:tcW w:w="9576" w:type="dxa"/>
+            <w:tcW w:w="9828" w:type="dxa"/>
+            <w:gridSpan w:val="2"/>
           </w:tcPr>
           <w:p>
             <w:fldSimple w:instr=" MERGEFIELD  ${credit.email}  \* MERGEFORMAT ">
@@ -707,6 +706,142 @@
                 <w:t>«${credit.email}»</w:t>
               </w:r>
             </w:fldSimple>
+          </w:p>
+        </w:tc>
+      </w:tr>
+      <w:tr>
+        <w:tc>
+          <w:tcPr>
+            <w:tcW w:w="7848" w:type="dxa"/>
+          </w:tcPr>
+          <w:p>
+            <w:fldSimple w:instr=" MERGEFIELD  ${credit.regAddress.address1}  \* MERGEFORMAT ">
+              <w:r>
+                <w:rPr>
+                  <w:noProof/>
+                </w:rPr>
+                <w:t>«${credit.regAddress.address1}»</w:t>
+              </w:r>
+            </w:fldSimple>
+            <w:r>
+              <w:tab/>
+              <w:t xml:space="preserve">    </w:t>
+            </w:r>
+          </w:p>
+          <w:p>
+            <w:fldSimple w:instr=" MERGEFIELD  ${credit.regAddress.street}  \* MERGEFORMAT ">
+              <w:r>
+                <w:rPr>
+                  <w:noProof/>
+                </w:rPr>
+                <w:t>«${credit.regAddress.street}»</w:t>
+              </w:r>
+            </w:fldSimple>
+            <w:r>
+              <w:tab/>
+              <w:t xml:space="preserve">     </w:t>
+            </w:r>
+          </w:p>
+          <w:p>
+            <w:fldSimple w:instr=" MERGEFIELD  ${credit.regAddress.city}  \* MERGEFORMAT ">
+              <w:r>
+                <w:rPr>
+                  <w:noProof/>
+                </w:rPr>
+                <w:t>«${credit.regAddress.city}»</w:t>
+              </w:r>
+            </w:fldSimple>
+            <w:r>
+              <w:tab/>
+              <w:t xml:space="preserve">     </w:t>
+            </w:r>
+          </w:p>
+          <w:p>
+            <w:fldSimple w:instr=" MERGEFIELD  ${credit.regAddress.stateOrProvinence}  \* MERGEFORMAT ">
+              <w:r>
+                <w:rPr>
+                  <w:noProof/>
+                </w:rPr>
+                <w:t>«${credit.regAddress.stateOrProvinence}»</w:t>
+              </w:r>
+            </w:fldSimple>
+          </w:p>
+          <w:p>
+            <w:fldSimple w:instr=" MERGEFIELD  ${credit.regAddress.zipOrPostalCode}  \* MERGEFORMAT ">
+              <w:r>
+                <w:rPr>
+                  <w:noProof/>
+                </w:rPr>
+                <w:t>«${credit.regAddress.zipOrPostalCode}»</w:t>
+              </w:r>
+            </w:fldSimple>
+            <w:r>
+              <w:tab/>
+              <w:t xml:space="preserve"> </w:t>
+            </w:r>
+          </w:p>
+          <w:p>
+            <w:fldSimple w:instr=" MERGEFIELD  ${credit.regAddress.countryOrRegion}  \* MERGEFORMAT ">
+              <w:r>
+                <w:rPr>
+                  <w:noProof/>
+                </w:rPr>
+                <w:t>«${credit.regAddress.countryOrRegion}»</w:t>
+              </w:r>
+            </w:fldSimple>
+            <w:r>
+              <w:t xml:space="preserve">                                                                         </w:t>
+            </w:r>
+          </w:p>
+        </w:tc>
+        <w:tc>
+          <w:tcPr>
+            <w:tcW w:w="1980" w:type="dxa"/>
+          </w:tcPr>
+          <w:p>
+            <w:r>
+              <w:t xml:space="preserve">       </w:t>
+            </w:r>
+            <w:r>
+              <w:rPr>
+                <w:noProof/>
+              </w:rPr>
+              <w:drawing>
+                <wp:inline distT="0" distB="0" distL="0" distR="0">
+                  <wp:extent cx="504825" cy="200025"/>
+                  <wp:effectExtent l="19050" t="0" r="9525" b="0"/>
+                  <wp:docPr id="4" name="Picture 2" descr="footer-print-img.jpg"/>
+                  <wp:cNvGraphicFramePr>
+                    <a:graphicFrameLocks xmlns:a="http://schemas.openxmlformats.org/drawingml/2006/main" noChangeAspect="1"/>
+                  </wp:cNvGraphicFramePr>
+                  <a:graphic xmlns:a="http://schemas.openxmlformats.org/drawingml/2006/main">
+                    <a:graphicData uri="http://schemas.openxmlformats.org/drawingml/2006/picture">
+                      <pic:pic xmlns:pic="http://schemas.openxmlformats.org/drawingml/2006/picture">
+                        <pic:nvPicPr>
+                          <pic:cNvPr id="0" name="footer-print-img.jpg"/>
+                          <pic:cNvPicPr/>
+                        </pic:nvPicPr>
+                        <pic:blipFill>
+                          <a:blip r:embed="rId5"/>
+                          <a:stretch>
+                            <a:fillRect/>
+                          </a:stretch>
+                        </pic:blipFill>
+                        <pic:spPr>
+                          <a:xfrm>
+                            <a:off x="0" y="0"/>
+                            <a:ext cx="504825" cy="200025"/>
+                          </a:xfrm>
+                          <a:prstGeom prst="rect">
+                            <a:avLst/>
+                          </a:prstGeom>
+                        </pic:spPr>
+                      </pic:pic>
+                    </a:graphicData>
+                  </a:graphic>
+                </wp:inline>
+              </w:drawing>
+            </w:r>
           </w:p>
         </w:tc>
       </w:tr>
@@ -715,155 +850,15 @@
       <w:pPr>
         <w:spacing w:after="0" w:line="240" w:lineRule="auto"/>
       </w:pPr>
-    </w:p>
-    <w:p>
-      <w:pPr>
-        <w:spacing w:after="0" w:line="240" w:lineRule="auto"/>
-      </w:pPr>
-      <w:fldSimple w:instr=" MERGEFIELD  ${credit.regAddress.address1}  \* MERGEFORMAT ">
-        <w:r>
-          <w:rPr>
-            <w:noProof/>
-          </w:rPr>
-          <w:t>«${credit.regAddress.address1}»</w:t>
-        </w:r>
-      </w:fldSimple>
       <w:r>
         <w:tab/>
-      </w:r>
-      <w:r>
-        <w:t xml:space="preserve">    </w:t>
       </w:r>
     </w:p>
     <w:p>
       <w:pPr>
         <w:spacing w:after="0" w:line="240" w:lineRule="auto"/>
+        <w:ind w:firstLine="720"/>
       </w:pPr>
-      <w:fldSimple w:instr=" MERGEFIELD  ${credit.regAddress.street}  \* MERGEFORMAT ">
-        <w:r>
-          <w:rPr>
-            <w:noProof/>
-          </w:rPr>
-          <w:t>«${credit.regAddress.street}»</w:t>
-        </w:r>
-      </w:fldSimple>
-      <w:r>
-        <w:tab/>
-        <w:t xml:space="preserve">     </w:t>
-      </w:r>
-    </w:p>
-    <w:p>
-      <w:pPr>
-        <w:spacing w:after="0" w:line="240" w:lineRule="auto"/>
-      </w:pPr>
-      <w:fldSimple w:instr=" MERGEFIELD  ${credit.regAddress.city}  \* MERGEFORMAT ">
-        <w:r>
-          <w:rPr>
-            <w:noProof/>
-          </w:rPr>
-          <w:t>«${credit.regAddress.city}»</w:t>
-        </w:r>
-      </w:fldSimple>
-      <w:r>
-        <w:tab/>
-        <w:t xml:space="preserve">     </w:t>
-      </w:r>
-    </w:p>
-    <w:p>
-      <w:pPr>
-        <w:spacing w:after="0" w:line="240" w:lineRule="auto"/>
-      </w:pPr>
-      <w:fldSimple w:instr=" MERGEFIELD  ${credit.regAddress.stateOrProvinence}  \* MERGEFORMAT ">
-        <w:r>
-          <w:rPr>
-            <w:noProof/>
-          </w:rPr>
-          <w:t>«${credit.regAddress.stateOrProvinence}»</w:t>
-        </w:r>
-      </w:fldSimple>
-      <w:r>
-        <w:tab/>
-        <w:t xml:space="preserve">     </w:t>
-      </w:r>
-    </w:p>
-    <w:p>
-      <w:pPr>
-        <w:spacing w:after="0" w:line="240" w:lineRule="auto"/>
-      </w:pPr>
-      <w:fldSimple w:instr=" MERGEFIELD  ${credit.regAddress.zipOrPostalCode}  \* MERGEFORMAT ">
-        <w:r>
-          <w:rPr>
-            <w:noProof/>
-          </w:rPr>
-          <w:t>«${credit.regAddress.zipOrPostalCode}»</w:t>
-        </w:r>
-      </w:fldSimple>
-      <w:r>
-        <w:tab/>
-        <w:t xml:space="preserve">     </w:t>
-      </w:r>
-    </w:p>
-    <w:p>
-      <w:pPr>
-        <w:spacing w:after="0" w:line="240" w:lineRule="auto"/>
-      </w:pPr>
-      <w:fldSimple w:instr=" MERGEFIELD  ${credit.regAddress.countryOrRegion}  \* MERGEFORMAT ">
-        <w:r>
-          <w:rPr>
-            <w:noProof/>
-          </w:rPr>
-          <w:t>«${credit.regAddress.countryOrRegion}»</w:t>
-        </w:r>
-      </w:fldSimple>
-      <w:r>
-        <w:t xml:space="preserve"> </w:t>
-      </w:r>
-      <w:r>
-        <w:t xml:space="preserve">                                                             </w:t>
-      </w:r>
-      <w:r>
-        <w:t xml:space="preserve">                               </w:t>
-      </w:r>
-      <w:r>
-        <w:rPr>
-          <w:noProof/>
-        </w:rPr>
-        <w:drawing>
-          <wp:inline distT="0" distB="0" distL="0" distR="0">
-            <wp:extent cx="646235" cy="200025"/>
-            <wp:effectExtent l="19050" t="0" r="1465" b="0"/>
-            <wp:docPr id="3" name="Picture 2" descr="footer-print-img.jpg"/>
-            <wp:cNvGraphicFramePr>
-              <a:graphicFrameLocks xmlns:a="http://schemas.openxmlformats.org/drawingml/2006/main" noChangeAspect="1"/>
-            </wp:cNvGraphicFramePr>
-            <a:graphic xmlns:a="http://schemas.openxmlformats.org/drawingml/2006/main">
-              <a:graphicData uri="http://schemas.openxmlformats.org/drawingml/2006/picture">
-                <pic:pic xmlns:pic="http://schemas.openxmlformats.org/drawingml/2006/picture">
-                  <pic:nvPicPr>
-                    <pic:cNvPr id="0" name="footer-print-img.jpg"/>
-                    <pic:cNvPicPr/>
-                  </pic:nvPicPr>
-                  <pic:blipFill>
-                    <a:blip r:embed="rId5"/>
-                    <a:stretch>
-                      <a:fillRect/>
-                    </a:stretch>
-                  </pic:blipFill>
-                  <pic:spPr>
-                    <a:xfrm>
-                      <a:off x="0" y="0"/>
-                      <a:ext cx="646235" cy="200025"/>
-                    </a:xfrm>
-                    <a:prstGeom prst="rect">
-                      <a:avLst/>
-                    </a:prstGeom>
-                  </pic:spPr>
-                </pic:pic>
-              </a:graphicData>
-            </a:graphic>
-          </wp:inline>
-        </w:drawing>
-      </w:r>
     </w:p>
     <w:p>
       <w:pPr>

</xml_diff>